<commit_message>
finished programmign assignemnt #1 cleaned up code for submission
</commit_message>
<xml_diff>
--- a/assignments_writ/adp59_assignment01_written.docx
+++ b/assignments_writ/adp59_assignment01_written.docx
@@ -333,27 +333,25 @@
           <w:sz w:val="27"/>
           <w:szCs w:val="27"/>
         </w:rPr>
-        <w:t xml:space="preserve">music, art, writing, </w:t>
-      </w:r>
-      <w:proofErr w:type="gramStart"/>
-      <w:r>
-        <w:rPr>
-          <w:rFonts w:ascii="Times" w:eastAsia="Times New Roman" w:hAnsi="Times" w:cs="Times New Roman"/>
-          <w:color w:val="000000"/>
-          <w:sz w:val="27"/>
-          <w:szCs w:val="27"/>
-        </w:rPr>
-        <w:t>all</w:t>
-      </w:r>
-      <w:proofErr w:type="gramEnd"/>
-      <w:r>
-        <w:rPr>
-          <w:rFonts w:ascii="Times" w:eastAsia="Times New Roman" w:hAnsi="Times" w:cs="Times New Roman"/>
-          <w:color w:val="000000"/>
-          <w:sz w:val="27"/>
-          <w:szCs w:val="27"/>
-        </w:rPr>
-        <w:t xml:space="preserve"> kinds of creativity. I’ve played music since I was about 9 or 10, and have probably spent years of my life playing the guitar at this point. Just a hobby I’ll always have. </w:t>
+        <w:t xml:space="preserve">music, art, writing, all kinds of creativity. I’ve played music since I was about 9 or 10, </w:t>
+      </w:r>
+      <w:r>
+        <w:rPr>
+          <w:rFonts w:ascii="Times" w:eastAsia="Times New Roman" w:hAnsi="Times" w:cs="Times New Roman"/>
+          <w:color w:val="000000"/>
+          <w:sz w:val="27"/>
+          <w:szCs w:val="27"/>
+        </w:rPr>
+        <w:t>and I also learned painting when I was young and have done it as a hobby ever since</w:t>
+      </w:r>
+      <w:r>
+        <w:rPr>
+          <w:rFonts w:ascii="Times" w:eastAsia="Times New Roman" w:hAnsi="Times" w:cs="Times New Roman"/>
+          <w:color w:val="000000"/>
+          <w:sz w:val="27"/>
+          <w:szCs w:val="27"/>
+        </w:rPr>
+        <w:t xml:space="preserve">. </w:t>
       </w:r>
     </w:p>
     <w:p>
@@ -400,36 +398,16 @@
           <w:sz w:val="27"/>
           <w:szCs w:val="27"/>
         </w:rPr>
-        <w:t xml:space="preserve">I’m genuinely very interested in computer vision, especially as it relates to potential applications in robotics, artificial intelligence, and human-computer interaction. Beyond that, I’m hoping it will be an economically valuable </w:t>
-      </w:r>
-      <w:proofErr w:type="gramStart"/>
-      <w:r>
-        <w:rPr>
-          <w:rFonts w:ascii="Times" w:eastAsia="Times New Roman" w:hAnsi="Times" w:cs="Times New Roman"/>
-          <w:color w:val="000000"/>
-          <w:sz w:val="27"/>
-          <w:szCs w:val="27"/>
-        </w:rPr>
-        <w:t>knowledge-</w:t>
-      </w:r>
-      <w:r>
-        <w:rPr>
-          <w:rFonts w:ascii="Times" w:eastAsia="Times New Roman" w:hAnsi="Times" w:cs="Times New Roman"/>
-          <w:color w:val="000000"/>
-          <w:sz w:val="27"/>
-          <w:szCs w:val="27"/>
-        </w:rPr>
-        <w:t>base</w:t>
-      </w:r>
-      <w:proofErr w:type="gramEnd"/>
-      <w:r>
-        <w:rPr>
-          <w:rFonts w:ascii="Times" w:eastAsia="Times New Roman" w:hAnsi="Times" w:cs="Times New Roman"/>
-          <w:color w:val="000000"/>
-          <w:sz w:val="27"/>
-          <w:szCs w:val="27"/>
-        </w:rPr>
-        <w:t>.</w:t>
+        <w:t>I’m genuinely very interested in computer vision, especially as it relates to potential applications in robotics, artificial intelligence, and human-computer interaction. Beyond that, I’m hoping it will be an economically valuable knowledge-</w:t>
+      </w:r>
+      <w:r>
+        <w:rPr>
+          <w:rFonts w:ascii="Times" w:eastAsia="Times New Roman" w:hAnsi="Times" w:cs="Times New Roman"/>
+          <w:color w:val="000000"/>
+          <w:sz w:val="27"/>
+          <w:szCs w:val="27"/>
+        </w:rPr>
+        <w:t>base.</w:t>
       </w:r>
     </w:p>
     <w:p>
@@ -520,29 +498,7 @@
           <w:sz w:val="27"/>
           <w:szCs w:val="27"/>
         </w:rPr>
-        <w:t xml:space="preserve">Have you ever taken a </w:t>
-      </w:r>
-      <w:proofErr w:type="gramStart"/>
-      <w:r>
-        <w:rPr>
-          <w:rFonts w:ascii="Times" w:eastAsia="Times New Roman" w:hAnsi="Times" w:cs="Times New Roman"/>
-          <w:b/>
-          <w:color w:val="000000"/>
-          <w:sz w:val="27"/>
-          <w:szCs w:val="27"/>
-        </w:rPr>
-        <w:t>machine learning</w:t>
-      </w:r>
-      <w:proofErr w:type="gramEnd"/>
-      <w:r>
-        <w:rPr>
-          <w:rFonts w:ascii="Times" w:eastAsia="Times New Roman" w:hAnsi="Times" w:cs="Times New Roman"/>
-          <w:b/>
-          <w:color w:val="000000"/>
-          <w:sz w:val="27"/>
-          <w:szCs w:val="27"/>
-        </w:rPr>
-        <w:t xml:space="preserve"> course (including online)? If yes, please provide the course venue (school/URL), level (grad/undergrad/NA), and instructor name.</w:t>
+        <w:t>Have you ever taken a machine learning course (including online)? If yes, please provide the course venue (school/URL), level (grad/undergrad/NA), and instructor name.</w:t>
       </w:r>
     </w:p>
     <w:p>
@@ -563,27 +519,7 @@
           <w:sz w:val="27"/>
           <w:szCs w:val="27"/>
         </w:rPr>
-        <w:t xml:space="preserve">I’ve never taken a </w:t>
-      </w:r>
-      <w:proofErr w:type="gramStart"/>
-      <w:r>
-        <w:rPr>
-          <w:rFonts w:ascii="Times" w:eastAsia="Times New Roman" w:hAnsi="Times" w:cs="Times New Roman"/>
-          <w:color w:val="000000"/>
-          <w:sz w:val="27"/>
-          <w:szCs w:val="27"/>
-        </w:rPr>
-        <w:t>machine learning</w:t>
-      </w:r>
-      <w:proofErr w:type="gramEnd"/>
-      <w:r>
-        <w:rPr>
-          <w:rFonts w:ascii="Times" w:eastAsia="Times New Roman" w:hAnsi="Times" w:cs="Times New Roman"/>
-          <w:color w:val="000000"/>
-          <w:sz w:val="27"/>
-          <w:szCs w:val="27"/>
-        </w:rPr>
-        <w:t xml:space="preserve"> course before, but </w:t>
+        <w:t xml:space="preserve">I’ve never taken a machine learning course before, but </w:t>
       </w:r>
       <w:r>
         <w:rPr>
@@ -734,7 +670,25 @@
           <w:sz w:val="27"/>
           <w:szCs w:val="27"/>
         </w:rPr>
-        <w:t xml:space="preserve">I have not taken a course exclusively on probability, but I’ve encountered it in STAT1000 as an overview, and in CS1538 (Simulation) in considerable length and detail. We also cover basic probability in CS441, if memory serves me correctly. </w:t>
+        <w:t xml:space="preserve">I have not taken a course exclusively on probability, but I’ve encountered it in STAT1000 as an overview, and in CS1538 (Simulation) in considerable length and detail. </w:t>
+      </w:r>
+      <w:r>
+        <w:rPr>
+          <w:rFonts w:ascii="Times" w:eastAsia="Times New Roman" w:hAnsi="Times" w:cs="Times New Roman"/>
+          <w:color w:val="000000"/>
+          <w:sz w:val="27"/>
+          <w:szCs w:val="27"/>
+        </w:rPr>
+        <w:t xml:space="preserve">We were mostly concerned with generating random variables based on some probability distribution (erlang, poisson, geometric, etc…) so we could model simulations effectively. </w:t>
+      </w:r>
+      <w:r>
+        <w:rPr>
+          <w:rFonts w:ascii="Times" w:eastAsia="Times New Roman" w:hAnsi="Times" w:cs="Times New Roman"/>
+          <w:color w:val="000000"/>
+          <w:sz w:val="27"/>
+          <w:szCs w:val="27"/>
+        </w:rPr>
+        <w:t xml:space="preserve">We also cover basic probability in CS441, if memory serves me correctly. </w:t>
       </w:r>
     </w:p>
     <w:p>
@@ -807,29 +761,7 @@
           <w:sz w:val="27"/>
           <w:szCs w:val="27"/>
         </w:rPr>
-        <w:t xml:space="preserve">Have you ever used </w:t>
-      </w:r>
-      <w:proofErr w:type="spellStart"/>
-      <w:r>
-        <w:rPr>
-          <w:rFonts w:ascii="Times" w:eastAsia="Times New Roman" w:hAnsi="Times" w:cs="Times New Roman"/>
-          <w:b/>
-          <w:color w:val="000000"/>
-          <w:sz w:val="27"/>
-          <w:szCs w:val="27"/>
-        </w:rPr>
-        <w:t>Matlab</w:t>
-      </w:r>
-      <w:proofErr w:type="spellEnd"/>
-      <w:r>
-        <w:rPr>
-          <w:rFonts w:ascii="Times" w:eastAsia="Times New Roman" w:hAnsi="Times" w:cs="Times New Roman"/>
-          <w:b/>
-          <w:color w:val="000000"/>
-          <w:sz w:val="27"/>
-          <w:szCs w:val="27"/>
-        </w:rPr>
-        <w:t>? If yes, how much experience do you have?</w:t>
+        <w:t>Have you ever used Matlab? If yes, how much experience do you have?</w:t>
       </w:r>
     </w:p>
     <w:p>
@@ -859,27 +791,7 @@
           <w:sz w:val="27"/>
           <w:szCs w:val="27"/>
         </w:rPr>
-        <w:t xml:space="preserve">I’ve tested </w:t>
-      </w:r>
-      <w:proofErr w:type="spellStart"/>
-      <w:r>
-        <w:rPr>
-          <w:rFonts w:ascii="Times" w:eastAsia="Times New Roman" w:hAnsi="Times" w:cs="Times New Roman"/>
-          <w:color w:val="000000"/>
-          <w:sz w:val="27"/>
-          <w:szCs w:val="27"/>
-        </w:rPr>
-        <w:t>Matlab</w:t>
-      </w:r>
-      <w:proofErr w:type="spellEnd"/>
-      <w:r>
-        <w:rPr>
-          <w:rFonts w:ascii="Times" w:eastAsia="Times New Roman" w:hAnsi="Times" w:cs="Times New Roman"/>
-          <w:color w:val="000000"/>
-          <w:sz w:val="27"/>
-          <w:szCs w:val="27"/>
-        </w:rPr>
-        <w:t xml:space="preserve"> out of interest, but I haven’t </w:t>
+        <w:t xml:space="preserve">I’ve tested Matlab out of interest, but I haven’t </w:t>
       </w:r>
       <w:r>
         <w:rPr>
@@ -933,27 +845,7 @@
           <w:sz w:val="27"/>
           <w:szCs w:val="27"/>
         </w:rPr>
-        <w:t xml:space="preserve">But this will be my first time really doing any deep work in </w:t>
-      </w:r>
-      <w:proofErr w:type="spellStart"/>
-      <w:r>
-        <w:rPr>
-          <w:rFonts w:ascii="Times" w:eastAsia="Times New Roman" w:hAnsi="Times" w:cs="Times New Roman"/>
-          <w:color w:val="000000"/>
-          <w:sz w:val="27"/>
-          <w:szCs w:val="27"/>
-        </w:rPr>
-        <w:t>Matlab</w:t>
-      </w:r>
-      <w:proofErr w:type="spellEnd"/>
-      <w:r>
-        <w:rPr>
-          <w:rFonts w:ascii="Times" w:eastAsia="Times New Roman" w:hAnsi="Times" w:cs="Times New Roman"/>
-          <w:color w:val="000000"/>
-          <w:sz w:val="27"/>
-          <w:szCs w:val="27"/>
-        </w:rPr>
-        <w:t>.</w:t>
+        <w:t>But this will be my first time really doing any deep work in Matlab.</w:t>
       </w:r>
     </w:p>
     <w:p>
@@ -979,29 +871,7 @@
           <w:sz w:val="27"/>
           <w:szCs w:val="27"/>
         </w:rPr>
-        <w:t xml:space="preserve">What is one advantage of </w:t>
-      </w:r>
-      <w:proofErr w:type="spellStart"/>
-      <w:r>
-        <w:rPr>
-          <w:rFonts w:ascii="Times" w:eastAsia="Times New Roman" w:hAnsi="Times" w:cs="Times New Roman"/>
-          <w:b/>
-          <w:color w:val="000000"/>
-          <w:sz w:val="27"/>
-          <w:szCs w:val="27"/>
-        </w:rPr>
-        <w:t>Matlab</w:t>
-      </w:r>
-      <w:proofErr w:type="spellEnd"/>
-      <w:r>
-        <w:rPr>
-          <w:rFonts w:ascii="Times" w:eastAsia="Times New Roman" w:hAnsi="Times" w:cs="Times New Roman"/>
-          <w:b/>
-          <w:color w:val="000000"/>
-          <w:sz w:val="27"/>
-          <w:szCs w:val="27"/>
-        </w:rPr>
-        <w:t xml:space="preserve"> over other languages?</w:t>
+        <w:t>What is one advantage of Matlab over other languages?</w:t>
       </w:r>
     </w:p>
     <w:p>
@@ -1022,27 +892,7 @@
           <w:sz w:val="27"/>
           <w:szCs w:val="27"/>
         </w:rPr>
-        <w:t xml:space="preserve">Though my experience with </w:t>
-      </w:r>
-      <w:proofErr w:type="spellStart"/>
-      <w:r>
-        <w:rPr>
-          <w:rFonts w:ascii="Times" w:eastAsia="Times New Roman" w:hAnsi="Times" w:cs="Times New Roman"/>
-          <w:color w:val="000000"/>
-          <w:sz w:val="27"/>
-          <w:szCs w:val="27"/>
-        </w:rPr>
-        <w:t>Matlab</w:t>
-      </w:r>
-      <w:proofErr w:type="spellEnd"/>
-      <w:r>
-        <w:rPr>
-          <w:rFonts w:ascii="Times" w:eastAsia="Times New Roman" w:hAnsi="Times" w:cs="Times New Roman"/>
-          <w:color w:val="000000"/>
-          <w:sz w:val="27"/>
-          <w:szCs w:val="27"/>
-        </w:rPr>
-        <w:t xml:space="preserve"> is limited, I know that it’s very good at doing work on large matrices, matrix transformations, and general linear algebra work that is computationally intensive.  I believe it also has very good support for advanced statistical and mathematical algorithms that would be very difficult (or impractical) to implement by hand. </w:t>
+        <w:t xml:space="preserve">Though my experience with Matlab is limited, I know that it’s very good at doing work on large matrices, matrix transformations, and general linear algebra work that is computationally intensive.  I believe it also has very good support for advanced statistical and mathematical algorithms that would be very difficult (or impractical) to implement by hand. </w:t>
       </w:r>
     </w:p>
     <w:p>
@@ -1107,27 +957,45 @@
           <w:sz w:val="27"/>
           <w:szCs w:val="27"/>
         </w:rPr>
-        <w:t xml:space="preserve">carriage, or a bird. We need </w:t>
-      </w:r>
-      <w:proofErr w:type="gramStart"/>
-      <w:r>
-        <w:rPr>
-          <w:rFonts w:ascii="Times" w:eastAsia="Times New Roman" w:hAnsi="Times" w:cs="Times New Roman"/>
-          <w:color w:val="000000"/>
-          <w:sz w:val="27"/>
-          <w:szCs w:val="27"/>
-        </w:rPr>
-        <w:t>a much</w:t>
-      </w:r>
-      <w:proofErr w:type="gramEnd"/>
-      <w:r>
-        <w:rPr>
-          <w:rFonts w:ascii="Times" w:eastAsia="Times New Roman" w:hAnsi="Times" w:cs="Times New Roman"/>
-          <w:color w:val="000000"/>
-          <w:sz w:val="27"/>
-          <w:szCs w:val="27"/>
-        </w:rPr>
-        <w:t xml:space="preserve"> broader and more general knowledge of how the</w:t>
+        <w:t>carriage, or a bird</w:t>
+      </w:r>
+      <w:r>
+        <w:rPr>
+          <w:rFonts w:ascii="Times" w:eastAsia="Times New Roman" w:hAnsi="Times" w:cs="Times New Roman"/>
+          <w:color w:val="000000"/>
+          <w:sz w:val="27"/>
+          <w:szCs w:val="27"/>
+        </w:rPr>
+        <w:t xml:space="preserve"> (and how exactly do we </w:t>
+      </w:r>
+      <w:r>
+        <w:rPr>
+          <w:rFonts w:ascii="Times" w:eastAsia="Times New Roman" w:hAnsi="Times" w:cs="Times New Roman"/>
+          <w:color w:val="000000"/>
+          <w:sz w:val="27"/>
+          <w:szCs w:val="27"/>
+        </w:rPr>
+        <w:t xml:space="preserve">concretely </w:t>
+      </w:r>
+      <w:bookmarkStart w:id="0" w:name="_GoBack"/>
+      <w:bookmarkEnd w:id="0"/>
+      <w:r>
+        <w:rPr>
+          <w:rFonts w:ascii="Times" w:eastAsia="Times New Roman" w:hAnsi="Times" w:cs="Times New Roman"/>
+          <w:color w:val="000000"/>
+          <w:sz w:val="27"/>
+          <w:szCs w:val="27"/>
+        </w:rPr>
+        <w:t>model that ‘knowledge’ anyways?)</w:t>
+      </w:r>
+      <w:r>
+        <w:rPr>
+          <w:rFonts w:ascii="Times" w:eastAsia="Times New Roman" w:hAnsi="Times" w:cs="Times New Roman"/>
+          <w:color w:val="000000"/>
+          <w:sz w:val="27"/>
+          <w:szCs w:val="27"/>
+        </w:rPr>
+        <w:t>. We need a much broader and more general knowledge of how the</w:t>
       </w:r>
       <w:r>
         <w:rPr>
@@ -1172,7 +1040,16 @@
           <w:sz w:val="27"/>
           <w:szCs w:val="27"/>
         </w:rPr>
-        <w:t xml:space="preserve">doing so, we need to learn from—and draw on—large </w:t>
+        <w:t>doing so,</w:t>
+      </w:r>
+      <w:r>
+        <w:rPr>
+          <w:rFonts w:ascii="Times" w:eastAsia="Times New Roman" w:hAnsi="Times" w:cs="Times New Roman"/>
+          <w:color w:val="000000"/>
+          <w:sz w:val="27"/>
+          <w:szCs w:val="27"/>
+        </w:rPr>
+        <w:t xml:space="preserve"> we need to learn from—and draw on—large </w:t>
       </w:r>
       <w:r>
         <w:rPr>
@@ -1190,7 +1067,25 @@
           <w:sz w:val="27"/>
           <w:szCs w:val="27"/>
         </w:rPr>
-        <w:t xml:space="preserve">above and beyond just what we see in any given image. This means we need to make lots of </w:t>
+        <w:t>above and beyond just what we see in any given image</w:t>
+      </w:r>
+      <w:r>
+        <w:rPr>
+          <w:rFonts w:ascii="Times" w:eastAsia="Times New Roman" w:hAnsi="Times" w:cs="Times New Roman"/>
+          <w:color w:val="000000"/>
+          <w:sz w:val="27"/>
+          <w:szCs w:val="27"/>
+        </w:rPr>
+        <w:t>, itself</w:t>
+      </w:r>
+      <w:r>
+        <w:rPr>
+          <w:rFonts w:ascii="Times" w:eastAsia="Times New Roman" w:hAnsi="Times" w:cs="Times New Roman"/>
+          <w:color w:val="000000"/>
+          <w:sz w:val="27"/>
+          <w:szCs w:val="27"/>
+        </w:rPr>
+        <w:t xml:space="preserve">. This means we need to make lots of </w:t>
       </w:r>
       <w:r>
         <w:rPr>
@@ -1208,7 +1103,43 @@
           <w:sz w:val="27"/>
           <w:szCs w:val="27"/>
         </w:rPr>
-        <w:t>, lots of simplifications, and we need to analyze lots of extra data—or all of these things all at once… and with tremendous computational efficiency. Moreover, we need to model the problem the space effectively and logically; we need to make sure that problem we are solving is actually the correct one, and that our own understanding of what’s going on isn’t faulty—otherwise we can never write an algorithm to do this task for us</w:t>
+        <w:t xml:space="preserve">, lots of simplifications, and </w:t>
+      </w:r>
+      <w:r>
+        <w:rPr>
+          <w:rFonts w:ascii="Times" w:eastAsia="Times New Roman" w:hAnsi="Times" w:cs="Times New Roman"/>
+          <w:color w:val="000000"/>
+          <w:sz w:val="27"/>
+          <w:szCs w:val="27"/>
+        </w:rPr>
+        <w:t>we need to analyze lots of training</w:t>
+      </w:r>
+      <w:r>
+        <w:rPr>
+          <w:rFonts w:ascii="Times" w:eastAsia="Times New Roman" w:hAnsi="Times" w:cs="Times New Roman"/>
+          <w:color w:val="000000"/>
+          <w:sz w:val="27"/>
+          <w:szCs w:val="27"/>
+        </w:rPr>
+        <w:t xml:space="preserve"> data—or all of these things all at once… and with tremendous computational efficiency. Moreover, we need to model the pr</w:t>
+      </w:r>
+      <w:r>
+        <w:rPr>
+          <w:rFonts w:ascii="Times" w:eastAsia="Times New Roman" w:hAnsi="Times" w:cs="Times New Roman"/>
+          <w:color w:val="000000"/>
+          <w:sz w:val="27"/>
+          <w:szCs w:val="27"/>
+        </w:rPr>
+        <w:t>oblem-</w:t>
+      </w:r>
+      <w:r>
+        <w:rPr>
+          <w:rFonts w:ascii="Times" w:eastAsia="Times New Roman" w:hAnsi="Times" w:cs="Times New Roman"/>
+          <w:color w:val="000000"/>
+          <w:sz w:val="27"/>
+          <w:szCs w:val="27"/>
+        </w:rPr>
+        <w:t>space effectively and logically; we need to make sure that problem we are solving is actually the correct one, and that our own understanding of what’s going on isn’t faulty—otherwise we can never write an algorithm to do this task for us</w:t>
       </w:r>
       <w:r>
         <w:rPr>
@@ -1354,7 +1285,25 @@
           <w:sz w:val="27"/>
           <w:szCs w:val="27"/>
         </w:rPr>
-        <w:t xml:space="preserve">science fiction until recently. I’d love to have a chance to work on a </w:t>
+        <w:t xml:space="preserve">science fiction until </w:t>
+      </w:r>
+      <w:r>
+        <w:rPr>
+          <w:rFonts w:ascii="Times" w:eastAsia="Times New Roman" w:hAnsi="Times" w:cs="Times New Roman"/>
+          <w:color w:val="000000"/>
+          <w:sz w:val="27"/>
+          <w:szCs w:val="27"/>
+        </w:rPr>
+        <w:t>the past few years</w:t>
+      </w:r>
+      <w:r>
+        <w:rPr>
+          <w:rFonts w:ascii="Times" w:eastAsia="Times New Roman" w:hAnsi="Times" w:cs="Times New Roman"/>
+          <w:color w:val="000000"/>
+          <w:sz w:val="27"/>
+          <w:szCs w:val="27"/>
+        </w:rPr>
+        <w:t xml:space="preserve">. I’d love to have a chance to work on a </w:t>
       </w:r>
       <w:r>
         <w:rPr>
@@ -1475,27 +1424,7 @@
           <w:sz w:val="27"/>
           <w:szCs w:val="27"/>
         </w:rPr>
-        <w:t xml:space="preserve"> We </w:t>
-      </w:r>
-      <w:proofErr w:type="gramStart"/>
-      <w:r>
-        <w:rPr>
-          <w:rFonts w:ascii="Times" w:eastAsia="Times New Roman" w:hAnsi="Times" w:cs="Times New Roman"/>
-          <w:color w:val="000000"/>
-          <w:sz w:val="27"/>
-          <w:szCs w:val="27"/>
-        </w:rPr>
-        <w:t>can NOT</w:t>
-      </w:r>
-      <w:proofErr w:type="gramEnd"/>
-      <w:r>
-        <w:rPr>
-          <w:rFonts w:ascii="Times" w:eastAsia="Times New Roman" w:hAnsi="Times" w:cs="Times New Roman"/>
-          <w:color w:val="000000"/>
-          <w:sz w:val="27"/>
-          <w:szCs w:val="27"/>
-        </w:rPr>
-        <w:t xml:space="preserve"> use late days on written assignments.</w:t>
+        <w:t xml:space="preserve"> We can NOT use late days on written assignments.</w:t>
       </w:r>
     </w:p>
     <w:p>
@@ -1521,29 +1450,7 @@
           <w:sz w:val="27"/>
           <w:szCs w:val="27"/>
         </w:rPr>
-        <w:t xml:space="preserve">What is one question you have about this </w:t>
-      </w:r>
-      <w:proofErr w:type="gramStart"/>
-      <w:r>
-        <w:rPr>
-          <w:rFonts w:ascii="Times" w:eastAsia="Times New Roman" w:hAnsi="Times" w:cs="Times New Roman"/>
-          <w:b/>
-          <w:color w:val="000000"/>
-          <w:sz w:val="27"/>
-          <w:szCs w:val="27"/>
-        </w:rPr>
-        <w:t>course which</w:t>
-      </w:r>
-      <w:proofErr w:type="gramEnd"/>
-      <w:r>
-        <w:rPr>
-          <w:rFonts w:ascii="Times" w:eastAsia="Times New Roman" w:hAnsi="Times" w:cs="Times New Roman"/>
-          <w:b/>
-          <w:color w:val="000000"/>
-          <w:sz w:val="27"/>
-          <w:szCs w:val="27"/>
-        </w:rPr>
-        <w:t xml:space="preserve"> you didn't ask in class?</w:t>
+        <w:t>What is one question you have about this course which you didn't ask in class?</w:t>
       </w:r>
     </w:p>
     <w:p>
@@ -1573,7 +1480,7 @@
           <w:sz w:val="27"/>
           <w:szCs w:val="27"/>
         </w:rPr>
-        <w:t xml:space="preserve"> </w:t>
+        <w:t xml:space="preserve"> So I don’t really have any deep questions about the field itself at this point. </w:t>
       </w:r>
       <w:r>
         <w:rPr>
@@ -1591,7 +1498,16 @@
           <w:sz w:val="27"/>
           <w:szCs w:val="27"/>
         </w:rPr>
-        <w:t>ut in case I find that I like it, and I have an aptitude for the work –</w:t>
+        <w:t>ut in case I find that I like CV as a field of study</w:t>
+      </w:r>
+      <w:r>
+        <w:rPr>
+          <w:rFonts w:ascii="Times" w:eastAsia="Times New Roman" w:hAnsi="Times" w:cs="Times New Roman"/>
+          <w:color w:val="000000"/>
+          <w:sz w:val="27"/>
+          <w:szCs w:val="27"/>
+        </w:rPr>
+        <w:t>, and I have an aptitude for the work –</w:t>
       </w:r>
       <w:r>
         <w:rPr>
@@ -1639,10 +1555,7 @@
         <w:t>My general understanding (or perception) is that to work in computer vision you really need advanced degrees—which is understandable, but I’m just wondering if that perception is incorrect.</w:t>
       </w:r>
     </w:p>
-    <w:p>
-      <w:bookmarkStart w:id="0" w:name="_GoBack"/>
-      <w:bookmarkEnd w:id="0"/>
-    </w:p>
+    <w:p/>
     <w:sectPr>
       <w:pgSz w:w="12240" w:h="15840"/>
       <w:pgMar w:top="1440" w:right="1080" w:bottom="1440" w:left="1080" w:header="720" w:footer="720" w:gutter="0"/>
@@ -2707,7 +2620,7 @@
 </file>
 
 <file path=customXml/itemProps1.xml><?xml version="1.0" encoding="utf-8"?>
-<ds:datastoreItem xmlns:ds="http://schemas.openxmlformats.org/officeDocument/2006/customXml" ds:itemID="{74320708-2CC9-124D-AAFA-342632350695}">
+<ds:datastoreItem xmlns:ds="http://schemas.openxmlformats.org/officeDocument/2006/customXml" ds:itemID="{02A039A1-9B00-A743-9788-98AB58CB4D0D}">
   <ds:schemaRefs>
     <ds:schemaRef ds:uri="http://schemas.openxmlformats.org/officeDocument/2006/bibliography"/>
   </ds:schemaRefs>

</xml_diff>